<commit_message>
Add new web services method called "addIngredientIntoShoppingList(String ingredientObject)" in ShoppingList.java.
Also add this method into the documentation.
</commit_message>
<xml_diff>
--- a/WebServicesIntroductionforVersion1.docx
+++ b/WebServicesIntroductionforVersion1.docx
@@ -3433,17 +3433,7 @@
                 <w:sz w:val="24"/>
                 <w:szCs w:val="24"/>
               </w:rPr>
-              <w:t>(int recipeId</w:t>
-            </w:r>
-            <w:bookmarkStart w:id="4" w:name="_GoBack"/>
-            <w:bookmarkEnd w:id="4"/>
-            <w:r>
-              <w:rPr>
-                <w:rFonts w:ascii="Consolas" w:hAnsi="Consolas" w:cs="Consolas" w:hint="eastAsia"/>
-                <w:sz w:val="24"/>
-                <w:szCs w:val="24"/>
-              </w:rPr>
-              <w:t>)</w:t>
+              <w:t>(int recipeId)</w:t>
             </w:r>
           </w:p>
         </w:tc>
@@ -3654,7 +3644,7 @@
                 <w:szCs w:val="24"/>
               </w:rPr>
             </w:pPr>
-            <w:bookmarkStart w:id="5" w:name="OLE_LINK5"/>
+            <w:bookmarkStart w:id="4" w:name="OLE_LINK5"/>
             <w:r>
               <w:rPr>
                 <w:rFonts w:ascii="Consolas" w:hAnsi="Consolas" w:cs="Consolas"/>
@@ -3671,7 +3661,7 @@
               </w:rPr>
               <w:t>[{"Description":"4","RecipeId":"1","AccountId":"1","RecipeTitle":"Fresh salad with grilled chicken","RecipeState":"0","Photo":"0","Rate":"1"},{"</w:t>
             </w:r>
-            <w:bookmarkEnd w:id="5"/>
+            <w:bookmarkEnd w:id="4"/>
             <w:r>
               <w:rPr>
                 <w:rFonts w:ascii="Consolas" w:hAnsi="Consolas" w:cs="Consolas"/>
@@ -5364,7 +5354,7 @@
                 <w:lang w:val="en-CA"/>
               </w:rPr>
             </w:pPr>
-            <w:bookmarkStart w:id="6" w:name="OLE_LINK6"/>
+            <w:bookmarkStart w:id="5" w:name="OLE_LINK6"/>
             <w:r>
               <w:rPr>
                 <w:rFonts w:ascii="Consolas" w:hAnsi="Consolas" w:cs="Consolas"/>
@@ -5375,7 +5365,7 @@
               </w:rPr>
               <w:t>{"Description":"4"</w:t>
             </w:r>
-            <w:bookmarkEnd w:id="6"/>
+            <w:bookmarkEnd w:id="5"/>
             <w:r>
               <w:rPr>
                 <w:rFonts w:ascii="Consolas" w:hAnsi="Consolas" w:cs="Consolas"/>
@@ -5937,7 +5927,7 @@
               </w:rPr>
               <w:t>":</w:t>
             </w:r>
-            <w:bookmarkStart w:id="7" w:name="OLE_LINK7"/>
+            <w:bookmarkStart w:id="6" w:name="OLE_LINK7"/>
             <w:r>
               <w:rPr>
                 <w:rFonts w:ascii="Consolas" w:hAnsi="Consolas" w:cs="Consolas"/>
@@ -5948,7 +5938,7 @@
               </w:rPr>
               <w:t>"</w:t>
             </w:r>
-            <w:bookmarkEnd w:id="7"/>
+            <w:bookmarkEnd w:id="6"/>
             <w:r>
               <w:rPr>
                 <w:rFonts w:ascii="Consolas" w:hAnsi="Consolas" w:cs="Consolas"/>
@@ -6680,6 +6670,7 @@
               <w:adjustRightInd w:val="0"/>
               <w:rPr>
                 <w:rFonts w:ascii="Consolas" w:hAnsi="Consolas" w:cs="Consolas"/>
+                <w:color w:val="000000"/>
                 <w:sz w:val="20"/>
                 <w:szCs w:val="20"/>
                 <w:lang w:val="en-CA"/>
@@ -6706,6 +6697,1036 @@
                 <w:sz w:val="24"/>
                 <w:szCs w:val="24"/>
                 <w:lang w:val="en-CA"/>
+              </w:rPr>
+            </w:pPr>
+          </w:p>
+        </w:tc>
+      </w:tr>
+    </w:tbl>
+    <w:p>
+      <w:pPr>
+        <w:spacing w:line="360" w:lineRule="auto"/>
+        <w:rPr>
+          <w:rFonts w:ascii="Consolas" w:hAnsi="Consolas" w:cs="Consolas"/>
+          <w:sz w:val="28"/>
+        </w:rPr>
+      </w:pPr>
+    </w:p>
+    <w:tbl>
+      <w:tblPr>
+        <w:tblStyle w:val="TableGrid"/>
+        <w:tblW w:w="0" w:type="auto"/>
+        <w:tblLook w:val="04A0" w:firstRow="1" w:lastRow="0" w:firstColumn="1" w:lastColumn="0" w:noHBand="0" w:noVBand="1"/>
+      </w:tblPr>
+      <w:tblGrid>
+        <w:gridCol w:w="3080"/>
+        <w:gridCol w:w="3314"/>
+        <w:gridCol w:w="719"/>
+        <w:gridCol w:w="2463"/>
+      </w:tblGrid>
+      <w:tr>
+        <w:tc>
+          <w:tcPr>
+            <w:tcW w:w="9576" w:type="dxa"/>
+            <w:gridSpan w:val="4"/>
+          </w:tcPr>
+          <w:p>
+            <w:pPr>
+              <w:spacing w:line="360" w:lineRule="auto"/>
+              <w:rPr>
+                <w:rFonts w:ascii="Consolas" w:hAnsi="Consolas" w:cs="Consolas"/>
+                <w:sz w:val="32"/>
+              </w:rPr>
+            </w:pPr>
+            <w:r>
+              <w:rPr>
+                <w:rFonts w:ascii="Consolas" w:hAnsi="Consolas" w:cs="Consolas"/>
+                <w:sz w:val="32"/>
+              </w:rPr>
+              <w:t xml:space="preserve">Class name: </w:t>
+            </w:r>
+          </w:p>
+          <w:p>
+            <w:pPr>
+              <w:spacing w:line="360" w:lineRule="auto"/>
+              <w:rPr>
+                <w:rFonts w:ascii="Consolas" w:hAnsi="Consolas" w:cs="Consolas"/>
+                <w:color w:val="0070C0"/>
+                <w:sz w:val="28"/>
+              </w:rPr>
+            </w:pPr>
+            <w:r>
+              <w:rPr>
+                <w:rFonts w:ascii="Consolas" w:hAnsi="Consolas" w:cs="Consolas"/>
+                <w:color w:val="0070C0"/>
+                <w:sz w:val="28"/>
+              </w:rPr>
+              <w:t>ShoppingList</w:t>
+            </w:r>
+            <w:r>
+              <w:rPr>
+                <w:rFonts w:ascii="Consolas" w:hAnsi="Consolas" w:cs="Consolas"/>
+                <w:color w:val="0070C0"/>
+                <w:sz w:val="28"/>
+              </w:rPr>
+              <w:t>.class</w:t>
+            </w:r>
+          </w:p>
+          <w:p>
+            <w:pPr>
+              <w:spacing w:line="360" w:lineRule="auto"/>
+              <w:rPr>
+                <w:rFonts w:ascii="Consolas" w:hAnsi="Consolas" w:cs="Consolas"/>
+                <w:sz w:val="24"/>
+                <w:szCs w:val="24"/>
+              </w:rPr>
+            </w:pPr>
+            <w:r>
+              <w:rPr>
+                <w:rFonts w:ascii="Consolas" w:hAnsi="Consolas" w:cs="Consolas"/>
+                <w:sz w:val="24"/>
+                <w:szCs w:val="24"/>
+              </w:rPr>
+              <w:t>NAMESPACE = "http://webServices.rb.com";</w:t>
+            </w:r>
+          </w:p>
+          <w:p>
+            <w:pPr>
+              <w:spacing w:line="360" w:lineRule="auto"/>
+              <w:rPr>
+                <w:rFonts w:ascii="Consolas" w:hAnsi="Consolas" w:cs="Consolas"/>
+                <w:sz w:val="24"/>
+                <w:szCs w:val="24"/>
+              </w:rPr>
+            </w:pPr>
+            <w:r>
+              <w:rPr>
+                <w:rFonts w:ascii="Consolas" w:hAnsi="Consolas" w:cs="Consolas"/>
+                <w:sz w:val="24"/>
+                <w:szCs w:val="24"/>
+              </w:rPr>
+              <w:t>URL = "http://</w:t>
+            </w:r>
+            <w:r>
+              <w:rPr>
+                <w:rFonts w:ascii="Consolas" w:hAnsi="Consolas" w:cs="Consolas"/>
+                <w:color w:val="FF0000"/>
+                <w:sz w:val="24"/>
+                <w:szCs w:val="24"/>
+              </w:rPr>
+              <w:t>Your ip address and port</w:t>
+            </w:r>
+            <w:r>
+              <w:rPr>
+                <w:rFonts w:ascii="Consolas" w:hAnsi="Consolas" w:cs="Consolas"/>
+                <w:sz w:val="24"/>
+                <w:szCs w:val="24"/>
+              </w:rPr>
+              <w:t>/RecipeBankWebServices/services/</w:t>
+            </w:r>
+            <w:r>
+              <w:rPr>
+                <w:rFonts w:ascii="Consolas" w:hAnsi="Consolas" w:cs="Consolas"/>
+                <w:sz w:val="24"/>
+                <w:szCs w:val="24"/>
+              </w:rPr>
+              <w:t>ShoppingList</w:t>
+            </w:r>
+            <w:r>
+              <w:rPr>
+                <w:rFonts w:ascii="Consolas" w:hAnsi="Consolas" w:cs="Consolas"/>
+                <w:sz w:val="24"/>
+                <w:szCs w:val="24"/>
+              </w:rPr>
+              <w:t>?wsdl";</w:t>
+            </w:r>
+          </w:p>
+          <w:p>
+            <w:pPr>
+              <w:spacing w:line="360" w:lineRule="auto"/>
+              <w:rPr>
+                <w:rFonts w:ascii="Consolas" w:hAnsi="Consolas" w:cs="Consolas"/>
+                <w:sz w:val="24"/>
+                <w:szCs w:val="24"/>
+              </w:rPr>
+            </w:pPr>
+            <w:r>
+              <w:rPr>
+                <w:rFonts w:ascii="Consolas" w:hAnsi="Consolas" w:cs="Consolas"/>
+                <w:sz w:val="24"/>
+                <w:szCs w:val="24"/>
+              </w:rPr>
+              <w:t>SOAP_ACTION = "http://webServices.rb.com/</w:t>
+            </w:r>
+            <w:r>
+              <w:rPr>
+                <w:rFonts w:ascii="Consolas" w:hAnsi="Consolas" w:cs="Consolas"/>
+                <w:color w:val="FF0000"/>
+                <w:sz w:val="24"/>
+                <w:szCs w:val="24"/>
+              </w:rPr>
+              <w:t>Method Name</w:t>
+            </w:r>
+            <w:r>
+              <w:rPr>
+                <w:rFonts w:ascii="Consolas" w:hAnsi="Consolas" w:cs="Consolas"/>
+                <w:sz w:val="24"/>
+                <w:szCs w:val="24"/>
+              </w:rPr>
+              <w:t>";</w:t>
+            </w:r>
+          </w:p>
+          <w:p>
+            <w:pPr>
+              <w:spacing w:line="360" w:lineRule="auto"/>
+              <w:rPr>
+                <w:rFonts w:ascii="Consolas" w:hAnsi="Consolas" w:cs="Consolas"/>
+                <w:sz w:val="28"/>
+              </w:rPr>
+            </w:pPr>
+            <w:r>
+              <w:rPr>
+                <w:rFonts w:ascii="Consolas" w:hAnsi="Consolas" w:cs="Consolas"/>
+                <w:sz w:val="24"/>
+                <w:szCs w:val="24"/>
+              </w:rPr>
+              <w:t>METHOD_NAME = "</w:t>
+            </w:r>
+            <w:r>
+              <w:rPr>
+                <w:rFonts w:ascii="Consolas" w:hAnsi="Consolas" w:cs="Consolas"/>
+                <w:color w:val="FF0000"/>
+                <w:sz w:val="24"/>
+                <w:szCs w:val="24"/>
+              </w:rPr>
+              <w:t>Method Name</w:t>
+            </w:r>
+            <w:r>
+              <w:rPr>
+                <w:rFonts w:ascii="Consolas" w:hAnsi="Consolas" w:cs="Consolas"/>
+                <w:sz w:val="24"/>
+                <w:szCs w:val="24"/>
+              </w:rPr>
+              <w:t>";</w:t>
+            </w:r>
+          </w:p>
+        </w:tc>
+      </w:tr>
+      <w:tr>
+        <w:trPr>
+          <w:trHeight w:val="455"/>
+        </w:trPr>
+        <w:tc>
+          <w:tcPr>
+            <w:tcW w:w="3192" w:type="dxa"/>
+            <w:vAlign w:val="center"/>
+          </w:tcPr>
+          <w:p>
+            <w:pPr>
+              <w:spacing w:line="360" w:lineRule="auto"/>
+              <w:rPr>
+                <w:rFonts w:ascii="Consolas" w:hAnsi="Consolas" w:cs="Consolas"/>
+                <w:sz w:val="28"/>
+              </w:rPr>
+            </w:pPr>
+            <w:r>
+              <w:rPr>
+                <w:rFonts w:ascii="Consolas" w:hAnsi="Consolas" w:cs="Consolas"/>
+                <w:sz w:val="28"/>
+              </w:rPr>
+              <w:t>Modifier and Type</w:t>
+            </w:r>
+          </w:p>
+        </w:tc>
+        <w:tc>
+          <w:tcPr>
+            <w:tcW w:w="3714" w:type="dxa"/>
+            <w:gridSpan w:val="2"/>
+            <w:vAlign w:val="center"/>
+          </w:tcPr>
+          <w:p>
+            <w:pPr>
+              <w:spacing w:line="360" w:lineRule="auto"/>
+              <w:rPr>
+                <w:rFonts w:ascii="Consolas" w:hAnsi="Consolas" w:cs="Consolas"/>
+                <w:sz w:val="28"/>
+              </w:rPr>
+            </w:pPr>
+            <w:r>
+              <w:rPr>
+                <w:rFonts w:ascii="Consolas" w:hAnsi="Consolas" w:cs="Consolas"/>
+                <w:sz w:val="28"/>
+              </w:rPr>
+              <w:t>Method Name</w:t>
+            </w:r>
+          </w:p>
+        </w:tc>
+        <w:tc>
+          <w:tcPr>
+            <w:tcW w:w="2670" w:type="dxa"/>
+            <w:vAlign w:val="center"/>
+          </w:tcPr>
+          <w:p>
+            <w:pPr>
+              <w:spacing w:line="360" w:lineRule="auto"/>
+              <w:rPr>
+                <w:rFonts w:ascii="Consolas" w:hAnsi="Consolas" w:cs="Consolas"/>
+                <w:sz w:val="28"/>
+              </w:rPr>
+            </w:pPr>
+            <w:r>
+              <w:rPr>
+                <w:rFonts w:ascii="Consolas" w:hAnsi="Consolas" w:cs="Consolas"/>
+                <w:sz w:val="28"/>
+              </w:rPr>
+              <w:t>Description</w:t>
+            </w:r>
+          </w:p>
+        </w:tc>
+      </w:tr>
+      <w:tr>
+        <w:trPr>
+          <w:trHeight w:val="455"/>
+        </w:trPr>
+        <w:tc>
+          <w:tcPr>
+            <w:tcW w:w="3192" w:type="dxa"/>
+            <w:vAlign w:val="center"/>
+          </w:tcPr>
+          <w:p>
+            <w:pPr>
+              <w:spacing w:line="360" w:lineRule="auto"/>
+              <w:rPr>
+                <w:rFonts w:ascii="Consolas" w:hAnsi="Consolas" w:cs="Consolas"/>
+                <w:sz w:val="20"/>
+              </w:rPr>
+            </w:pPr>
+            <w:r>
+              <w:rPr>
+                <w:rFonts w:ascii="Consolas" w:hAnsi="Consolas" w:cs="Consolas"/>
+                <w:sz w:val="20"/>
+              </w:rPr>
+              <w:t>String</w:t>
+            </w:r>
+          </w:p>
+        </w:tc>
+        <w:tc>
+          <w:tcPr>
+            <w:tcW w:w="3714" w:type="dxa"/>
+            <w:gridSpan w:val="2"/>
+            <w:vAlign w:val="center"/>
+          </w:tcPr>
+          <w:p>
+            <w:pPr>
+              <w:spacing w:line="360" w:lineRule="auto"/>
+              <w:rPr>
+                <w:rFonts w:ascii="Consolas" w:hAnsi="Consolas" w:cs="Consolas"/>
+                <w:sz w:val="20"/>
+              </w:rPr>
+            </w:pPr>
+            <w:r>
+              <w:rPr>
+                <w:rFonts w:ascii="Consolas" w:hAnsi="Consolas" w:cs="Consolas"/>
+                <w:sz w:val="20"/>
+              </w:rPr>
+              <w:t>addIngredientIntoShoppingList(String ingredientObject)</w:t>
+            </w:r>
+          </w:p>
+        </w:tc>
+        <w:tc>
+          <w:tcPr>
+            <w:tcW w:w="2670" w:type="dxa"/>
+            <w:vAlign w:val="center"/>
+          </w:tcPr>
+          <w:p>
+            <w:pPr>
+              <w:spacing w:line="360" w:lineRule="auto"/>
+              <w:rPr>
+                <w:rFonts w:ascii="Consolas" w:hAnsi="Consolas" w:cs="Consolas"/>
+                <w:sz w:val="20"/>
+              </w:rPr>
+            </w:pPr>
+            <w:r>
+              <w:rPr>
+                <w:rFonts w:ascii="Consolas" w:hAnsi="Consolas" w:cs="Consolas"/>
+                <w:sz w:val="20"/>
+              </w:rPr>
+              <w:t>User want add ingredients from other recipe’</w:t>
+            </w:r>
+            <w:r>
+              <w:rPr>
+                <w:rFonts w:ascii="Consolas" w:hAnsi="Consolas" w:cs="Consolas"/>
+                <w:sz w:val="20"/>
+              </w:rPr>
+              <w:t xml:space="preserve">s ingredients. When user selected an ingredient android side should use this method to insert </w:t>
+            </w:r>
+            <w:r>
+              <w:rPr>
+                <w:rFonts w:ascii="Consolas" w:hAnsi="Consolas" w:cs="Consolas"/>
+                <w:sz w:val="20"/>
+              </w:rPr>
+              <w:lastRenderedPageBreak/>
+              <w:t>ingredient into shopping list.</w:t>
+            </w:r>
+          </w:p>
+        </w:tc>
+      </w:tr>
+      <w:tr>
+        <w:tc>
+          <w:tcPr>
+            <w:tcW w:w="9576" w:type="dxa"/>
+            <w:gridSpan w:val="4"/>
+            <w:vAlign w:val="center"/>
+          </w:tcPr>
+          <w:p>
+            <w:pPr>
+              <w:spacing w:line="360" w:lineRule="auto"/>
+              <w:rPr>
+                <w:rFonts w:ascii="Consolas" w:hAnsi="Consolas" w:cs="Consolas"/>
+                <w:b/>
+                <w:sz w:val="24"/>
+                <w:szCs w:val="24"/>
+              </w:rPr>
+            </w:pPr>
+            <w:r>
+              <w:rPr>
+                <w:rFonts w:ascii="Consolas" w:hAnsi="Consolas" w:cs="Consolas"/>
+                <w:b/>
+                <w:sz w:val="24"/>
+                <w:szCs w:val="24"/>
+              </w:rPr>
+              <w:lastRenderedPageBreak/>
+              <w:t>Method Detail:</w:t>
+            </w:r>
+          </w:p>
+          <w:p>
+            <w:pPr>
+              <w:spacing w:line="360" w:lineRule="auto"/>
+              <w:rPr>
+                <w:rFonts w:ascii="Consolas" w:hAnsi="Consolas" w:cs="Consolas"/>
+                <w:b/>
+                <w:sz w:val="20"/>
+                <w:szCs w:val="24"/>
+              </w:rPr>
+            </w:pPr>
+            <w:r>
+              <w:rPr>
+                <w:rFonts w:ascii="Consolas" w:hAnsi="Consolas" w:cs="Consolas"/>
+                <w:sz w:val="20"/>
+              </w:rPr>
+              <w:t>addIngredientIntoShoppingList</w:t>
+            </w:r>
+          </w:p>
+        </w:tc>
+      </w:tr>
+      <w:tr>
+        <w:tc>
+          <w:tcPr>
+            <w:tcW w:w="9576" w:type="dxa"/>
+            <w:gridSpan w:val="4"/>
+          </w:tcPr>
+          <w:p>
+            <w:pPr>
+              <w:spacing w:line="360" w:lineRule="auto"/>
+              <w:rPr>
+                <w:rFonts w:ascii="Consolas" w:hAnsi="Consolas" w:cs="Consolas"/>
+                <w:b/>
+                <w:sz w:val="24"/>
+                <w:szCs w:val="24"/>
+              </w:rPr>
+            </w:pPr>
+            <w:r>
+              <w:rPr>
+                <w:rFonts w:ascii="Consolas" w:hAnsi="Consolas" w:cs="Consolas"/>
+                <w:b/>
+                <w:sz w:val="24"/>
+                <w:szCs w:val="24"/>
+              </w:rPr>
+              <w:t>Parameters:</w:t>
+            </w:r>
+          </w:p>
+          <w:p>
+            <w:pPr>
+              <w:spacing w:line="360" w:lineRule="auto"/>
+              <w:rPr>
+                <w:rFonts w:ascii="Consolas" w:hAnsi="Consolas" w:cs="Consolas"/>
+                <w:sz w:val="20"/>
+                <w:szCs w:val="24"/>
+              </w:rPr>
+            </w:pPr>
+            <w:r>
+              <w:rPr>
+                <w:rFonts w:ascii="Consolas" w:hAnsi="Consolas" w:cs="Consolas"/>
+                <w:sz w:val="20"/>
+                <w:szCs w:val="24"/>
+              </w:rPr>
+              <w:t>One Json object includes recipe id and ingredient id which user wants to add into shop</w:t>
+            </w:r>
+            <w:r>
+              <w:rPr>
+                <w:rFonts w:ascii="Consolas" w:hAnsi="Consolas" w:cs="Consolas"/>
+                <w:sz w:val="20"/>
+                <w:szCs w:val="24"/>
+              </w:rPr>
+              <w:t>p</w:t>
+            </w:r>
+            <w:r>
+              <w:rPr>
+                <w:rFonts w:ascii="Consolas" w:hAnsi="Consolas" w:cs="Consolas"/>
+                <w:sz w:val="20"/>
+                <w:szCs w:val="24"/>
+              </w:rPr>
+              <w:t>ing list.</w:t>
+            </w:r>
+          </w:p>
+          <w:p>
+            <w:pPr>
+              <w:spacing w:line="360" w:lineRule="auto"/>
+              <w:rPr>
+                <w:rFonts w:ascii="Consolas" w:hAnsi="Consolas" w:cs="Consolas"/>
+                <w:sz w:val="20"/>
+                <w:szCs w:val="24"/>
+              </w:rPr>
+            </w:pPr>
+            <w:r>
+              <w:rPr>
+                <w:rFonts w:ascii="Consolas" w:hAnsi="Consolas" w:cs="Consolas"/>
+                <w:sz w:val="20"/>
+                <w:szCs w:val="24"/>
+              </w:rPr>
+              <w:t>Like {“RecipeId”:10,”IngredientId”:12}</w:t>
+            </w:r>
+          </w:p>
+          <w:p>
+            <w:pPr>
+              <w:spacing w:line="360" w:lineRule="auto"/>
+              <w:rPr>
+                <w:rFonts w:ascii="Consolas" w:hAnsi="Consolas" w:cs="Consolas"/>
+                <w:sz w:val="24"/>
+                <w:szCs w:val="24"/>
+              </w:rPr>
+            </w:pPr>
+            <w:r>
+              <w:rPr>
+                <w:rFonts w:ascii="Consolas" w:hAnsi="Consolas" w:cs="Consolas"/>
+                <w:b/>
+                <w:sz w:val="24"/>
+                <w:szCs w:val="24"/>
+              </w:rPr>
+              <w:t>Returns:</w:t>
+            </w:r>
+          </w:p>
+          <w:p>
+            <w:pPr>
+              <w:spacing w:line="360" w:lineRule="auto"/>
+              <w:rPr>
+                <w:rFonts w:ascii="Consolas" w:hAnsi="Consolas" w:cs="Consolas"/>
+                <w:sz w:val="20"/>
+                <w:szCs w:val="24"/>
+              </w:rPr>
+            </w:pPr>
+            <w:r>
+              <w:rPr>
+                <w:rFonts w:ascii="Consolas" w:hAnsi="Consolas" w:cs="Consolas"/>
+                <w:sz w:val="20"/>
+                <w:szCs w:val="24"/>
+              </w:rPr>
+              <w:t xml:space="preserve">Return </w:t>
+            </w:r>
+            <w:r>
+              <w:rPr>
+                <w:rFonts w:ascii="Consolas" w:hAnsi="Consolas" w:cs="Consolas"/>
+                <w:sz w:val="20"/>
+                <w:szCs w:val="24"/>
+              </w:rPr>
+              <w:t>a string</w:t>
+            </w:r>
+            <w:r>
+              <w:rPr>
+                <w:rFonts w:ascii="Consolas" w:hAnsi="Consolas" w:cs="Consolas"/>
+                <w:sz w:val="20"/>
+                <w:szCs w:val="24"/>
+              </w:rPr>
+              <w:t>.</w:t>
+            </w:r>
+            <w:r>
+              <w:rPr>
+                <w:rFonts w:ascii="Consolas" w:hAnsi="Consolas" w:cs="Consolas"/>
+                <w:sz w:val="20"/>
+                <w:szCs w:val="24"/>
+              </w:rPr>
+              <w:t xml:space="preserve"> If insert into database </w:t>
+            </w:r>
+            <w:r>
+              <w:rPr>
+                <w:rFonts w:ascii="Consolas" w:hAnsi="Consolas" w:cs="Consolas"/>
+                <w:sz w:val="20"/>
+                <w:szCs w:val="24"/>
+              </w:rPr>
+              <w:t>success, returns</w:t>
+            </w:r>
+            <w:r>
+              <w:rPr>
+                <w:rFonts w:ascii="Consolas" w:hAnsi="Consolas" w:cs="Consolas"/>
+                <w:sz w:val="20"/>
+                <w:szCs w:val="24"/>
+              </w:rPr>
+              <w:t xml:space="preserve"> “success!</w:t>
+            </w:r>
+            <w:r>
+              <w:rPr>
+                <w:rFonts w:ascii="Consolas" w:hAnsi="Consolas" w:cs="Consolas"/>
+                <w:sz w:val="20"/>
+                <w:szCs w:val="24"/>
+              </w:rPr>
+              <w:t>”</w:t>
+            </w:r>
+            <w:r>
+              <w:rPr>
+                <w:rFonts w:ascii="Consolas" w:hAnsi="Consolas" w:cs="Consolas"/>
+                <w:sz w:val="20"/>
+                <w:szCs w:val="24"/>
+              </w:rPr>
+              <w:t>.</w:t>
+            </w:r>
+            <w:r>
+              <w:rPr>
+                <w:rFonts w:ascii="Consolas" w:hAnsi="Consolas" w:cs="Consolas"/>
+                <w:sz w:val="20"/>
+                <w:szCs w:val="24"/>
+              </w:rPr>
+              <w:t xml:space="preserve"> Otherwise, returns “failed.</w:t>
+            </w:r>
+            <w:r>
+              <w:rPr>
+                <w:rFonts w:ascii="Consolas" w:hAnsi="Consolas" w:cs="Consolas"/>
+                <w:sz w:val="20"/>
+                <w:szCs w:val="24"/>
+              </w:rPr>
+              <w:t>”</w:t>
+            </w:r>
+          </w:p>
+          <w:p>
+            <w:pPr>
+              <w:spacing w:line="360" w:lineRule="auto"/>
+              <w:rPr>
+                <w:rFonts w:ascii="Consolas" w:hAnsi="Consolas" w:cs="Consolas"/>
+                <w:sz w:val="24"/>
+                <w:szCs w:val="24"/>
+              </w:rPr>
+            </w:pPr>
+            <w:r>
+              <w:rPr>
+                <w:rFonts w:ascii="Consolas" w:hAnsi="Consolas" w:cs="Consolas"/>
+                <w:sz w:val="24"/>
+                <w:szCs w:val="24"/>
+              </w:rPr>
+              <w:t>Example:</w:t>
+            </w:r>
+          </w:p>
+          <w:p>
+            <w:pPr>
+              <w:spacing w:line="360" w:lineRule="auto"/>
+              <w:rPr>
+                <w:rFonts w:ascii="Consolas" w:hAnsi="Consolas" w:cs="Consolas"/>
+                <w:sz w:val="28"/>
+              </w:rPr>
+            </w:pPr>
+            <w:r>
+              <w:rPr>
+                <w:rFonts w:ascii="Consolas" w:hAnsi="Consolas" w:cs="Consolas"/>
+                <w:sz w:val="24"/>
+                <w:szCs w:val="24"/>
+              </w:rPr>
+              <w:t>“Success!”</w:t>
+            </w:r>
+            <w:bookmarkStart w:id="7" w:name="_GoBack"/>
+            <w:bookmarkEnd w:id="7"/>
+          </w:p>
+        </w:tc>
+      </w:tr>
+      <w:tr>
+        <w:tc>
+          <w:tcPr>
+            <w:tcW w:w="3192" w:type="dxa"/>
+          </w:tcPr>
+          <w:p>
+            <w:pPr>
+              <w:spacing w:line="360" w:lineRule="auto"/>
+              <w:rPr>
+                <w:rFonts w:ascii="Consolas" w:hAnsi="Consolas" w:cs="Consolas"/>
+                <w:sz w:val="28"/>
+              </w:rPr>
+            </w:pPr>
+          </w:p>
+        </w:tc>
+        <w:tc>
+          <w:tcPr>
+            <w:tcW w:w="3192" w:type="dxa"/>
+          </w:tcPr>
+          <w:p>
+            <w:pPr>
+              <w:spacing w:line="360" w:lineRule="auto"/>
+              <w:rPr>
+                <w:rFonts w:ascii="Consolas" w:hAnsi="Consolas" w:cs="Consolas"/>
+                <w:sz w:val="28"/>
+              </w:rPr>
+            </w:pPr>
+          </w:p>
+        </w:tc>
+        <w:tc>
+          <w:tcPr>
+            <w:tcW w:w="3192" w:type="dxa"/>
+            <w:gridSpan w:val="2"/>
+          </w:tcPr>
+          <w:p>
+            <w:pPr>
+              <w:spacing w:line="360" w:lineRule="auto"/>
+              <w:rPr>
+                <w:rFonts w:ascii="Consolas" w:hAnsi="Consolas" w:cs="Consolas"/>
+                <w:sz w:val="28"/>
+              </w:rPr>
+            </w:pPr>
+          </w:p>
+        </w:tc>
+      </w:tr>
+    </w:tbl>
+    <w:p>
+      <w:pPr>
+        <w:spacing w:line="360" w:lineRule="auto"/>
+        <w:rPr>
+          <w:rFonts w:ascii="Consolas" w:hAnsi="Consolas" w:cs="Consolas"/>
+          <w:sz w:val="28"/>
+        </w:rPr>
+      </w:pPr>
+    </w:p>
+    <w:p>
+      <w:pPr>
+        <w:spacing w:line="360" w:lineRule="auto"/>
+        <w:rPr>
+          <w:rFonts w:ascii="Consolas" w:hAnsi="Consolas" w:cs="Consolas"/>
+          <w:sz w:val="28"/>
+        </w:rPr>
+      </w:pPr>
+    </w:p>
+    <w:p>
+      <w:pPr>
+        <w:spacing w:line="360" w:lineRule="auto"/>
+        <w:rPr>
+          <w:rFonts w:ascii="Consolas" w:hAnsi="Consolas" w:cs="Consolas"/>
+          <w:sz w:val="28"/>
+        </w:rPr>
+      </w:pPr>
+      <w:r>
+        <w:rPr>
+          <w:rFonts w:ascii="Consolas" w:hAnsi="Consolas" w:cs="Consolas"/>
+          <w:sz w:val="28"/>
+        </w:rPr>
+        <w:t>Table Template:</w:t>
+      </w:r>
+    </w:p>
+    <w:tbl>
+      <w:tblPr>
+        <w:tblStyle w:val="TableGrid"/>
+        <w:tblW w:w="0" w:type="auto"/>
+        <w:tblLook w:val="04A0" w:firstRow="1" w:lastRow="0" w:firstColumn="1" w:lastColumn="0" w:noHBand="0" w:noVBand="1"/>
+      </w:tblPr>
+      <w:tblGrid>
+        <w:gridCol w:w="3192"/>
+        <w:gridCol w:w="3192"/>
+        <w:gridCol w:w="522"/>
+        <w:gridCol w:w="2670"/>
+      </w:tblGrid>
+      <w:tr>
+        <w:tc>
+          <w:tcPr>
+            <w:tcW w:w="9576" w:type="dxa"/>
+            <w:gridSpan w:val="4"/>
+          </w:tcPr>
+          <w:p>
+            <w:pPr>
+              <w:spacing w:line="360" w:lineRule="auto"/>
+              <w:rPr>
+                <w:rFonts w:ascii="Consolas" w:hAnsi="Consolas" w:cs="Consolas"/>
+                <w:color w:val="0070C0"/>
+                <w:sz w:val="28"/>
+              </w:rPr>
+            </w:pPr>
+            <w:r>
+              <w:rPr>
+                <w:rFonts w:ascii="Consolas" w:hAnsi="Consolas" w:cs="Consolas"/>
+                <w:sz w:val="32"/>
+              </w:rPr>
+              <w:t xml:space="preserve">Class name: </w:t>
+            </w:r>
+          </w:p>
+          <w:p>
+            <w:pPr>
+              <w:spacing w:line="360" w:lineRule="auto"/>
+              <w:rPr>
+                <w:rFonts w:ascii="Consolas" w:hAnsi="Consolas" w:cs="Consolas"/>
+                <w:sz w:val="28"/>
+              </w:rPr>
+            </w:pPr>
+          </w:p>
+        </w:tc>
+      </w:tr>
+      <w:tr>
+        <w:trPr>
+          <w:trHeight w:val="455"/>
+        </w:trPr>
+        <w:tc>
+          <w:tcPr>
+            <w:tcW w:w="3192" w:type="dxa"/>
+            <w:vAlign w:val="center"/>
+          </w:tcPr>
+          <w:p>
+            <w:pPr>
+              <w:spacing w:line="360" w:lineRule="auto"/>
+              <w:rPr>
+                <w:rFonts w:ascii="Consolas" w:hAnsi="Consolas" w:cs="Consolas"/>
+                <w:sz w:val="28"/>
+              </w:rPr>
+            </w:pPr>
+            <w:r>
+              <w:rPr>
+                <w:rFonts w:ascii="Consolas" w:hAnsi="Consolas" w:cs="Consolas"/>
+                <w:sz w:val="28"/>
+              </w:rPr>
+              <w:t>Modifier and Type</w:t>
+            </w:r>
+          </w:p>
+        </w:tc>
+        <w:tc>
+          <w:tcPr>
+            <w:tcW w:w="3714" w:type="dxa"/>
+            <w:gridSpan w:val="2"/>
+            <w:vAlign w:val="center"/>
+          </w:tcPr>
+          <w:p>
+            <w:pPr>
+              <w:spacing w:line="360" w:lineRule="auto"/>
+              <w:rPr>
+                <w:rFonts w:ascii="Consolas" w:hAnsi="Consolas" w:cs="Consolas"/>
+                <w:sz w:val="28"/>
+              </w:rPr>
+            </w:pPr>
+            <w:r>
+              <w:rPr>
+                <w:rFonts w:ascii="Consolas" w:hAnsi="Consolas" w:cs="Consolas"/>
+                <w:sz w:val="28"/>
+              </w:rPr>
+              <w:t>Method Name</w:t>
+            </w:r>
+          </w:p>
+        </w:tc>
+        <w:tc>
+          <w:tcPr>
+            <w:tcW w:w="2670" w:type="dxa"/>
+            <w:vAlign w:val="center"/>
+          </w:tcPr>
+          <w:p>
+            <w:pPr>
+              <w:spacing w:line="360" w:lineRule="auto"/>
+              <w:rPr>
+                <w:rFonts w:ascii="Consolas" w:hAnsi="Consolas" w:cs="Consolas"/>
+                <w:sz w:val="28"/>
+              </w:rPr>
+            </w:pPr>
+            <w:r>
+              <w:rPr>
+                <w:rFonts w:ascii="Consolas" w:hAnsi="Consolas" w:cs="Consolas"/>
+                <w:sz w:val="28"/>
+              </w:rPr>
+              <w:t>Description</w:t>
+            </w:r>
+          </w:p>
+        </w:tc>
+      </w:tr>
+      <w:tr>
+        <w:trPr>
+          <w:trHeight w:val="455"/>
+        </w:trPr>
+        <w:tc>
+          <w:tcPr>
+            <w:tcW w:w="3192" w:type="dxa"/>
+            <w:vAlign w:val="center"/>
+          </w:tcPr>
+          <w:p>
+            <w:pPr>
+              <w:spacing w:line="360" w:lineRule="auto"/>
+              <w:rPr>
+                <w:rFonts w:ascii="Consolas" w:hAnsi="Consolas" w:cs="Consolas"/>
+                <w:sz w:val="28"/>
+              </w:rPr>
+            </w:pPr>
+          </w:p>
+        </w:tc>
+        <w:tc>
+          <w:tcPr>
+            <w:tcW w:w="3714" w:type="dxa"/>
+            <w:gridSpan w:val="2"/>
+            <w:vAlign w:val="center"/>
+          </w:tcPr>
+          <w:p>
+            <w:pPr>
+              <w:spacing w:line="360" w:lineRule="auto"/>
+              <w:rPr>
+                <w:rFonts w:ascii="Consolas" w:hAnsi="Consolas" w:cs="Consolas"/>
+                <w:sz w:val="28"/>
+              </w:rPr>
+            </w:pPr>
+          </w:p>
+        </w:tc>
+        <w:tc>
+          <w:tcPr>
+            <w:tcW w:w="2670" w:type="dxa"/>
+            <w:vAlign w:val="center"/>
+          </w:tcPr>
+          <w:p>
+            <w:pPr>
+              <w:spacing w:line="360" w:lineRule="auto"/>
+              <w:rPr>
+                <w:rFonts w:ascii="Consolas" w:hAnsi="Consolas" w:cs="Consolas"/>
+                <w:sz w:val="28"/>
+              </w:rPr>
+            </w:pPr>
+          </w:p>
+        </w:tc>
+      </w:tr>
+      <w:tr>
+        <w:tc>
+          <w:tcPr>
+            <w:tcW w:w="9576" w:type="dxa"/>
+            <w:gridSpan w:val="4"/>
+            <w:vAlign w:val="center"/>
+          </w:tcPr>
+          <w:p>
+            <w:pPr>
+              <w:spacing w:line="360" w:lineRule="auto"/>
+              <w:rPr>
+                <w:rFonts w:ascii="Consolas" w:hAnsi="Consolas" w:cs="Consolas"/>
+                <w:b/>
+                <w:sz w:val="24"/>
+                <w:szCs w:val="24"/>
+              </w:rPr>
+            </w:pPr>
+            <w:r>
+              <w:rPr>
+                <w:rFonts w:ascii="Consolas" w:hAnsi="Consolas" w:cs="Consolas"/>
+                <w:b/>
+                <w:sz w:val="24"/>
+                <w:szCs w:val="24"/>
+              </w:rPr>
+              <w:t>Method Detail:</w:t>
+            </w:r>
+          </w:p>
+        </w:tc>
+      </w:tr>
+      <w:tr>
+        <w:tc>
+          <w:tcPr>
+            <w:tcW w:w="9576" w:type="dxa"/>
+            <w:gridSpan w:val="4"/>
+          </w:tcPr>
+          <w:p>
+            <w:pPr>
+              <w:spacing w:line="360" w:lineRule="auto"/>
+              <w:rPr>
+                <w:rFonts w:ascii="Consolas" w:hAnsi="Consolas" w:cs="Consolas"/>
+                <w:b/>
+                <w:sz w:val="24"/>
+                <w:szCs w:val="24"/>
+              </w:rPr>
+            </w:pPr>
+            <w:r>
+              <w:rPr>
+                <w:rFonts w:ascii="Consolas" w:hAnsi="Consolas" w:cs="Consolas"/>
+                <w:b/>
+                <w:sz w:val="24"/>
+                <w:szCs w:val="24"/>
+              </w:rPr>
+              <w:t>Parameters:</w:t>
+            </w:r>
+          </w:p>
+          <w:p>
+            <w:pPr>
+              <w:spacing w:line="360" w:lineRule="auto"/>
+              <w:rPr>
+                <w:rFonts w:ascii="Consolas" w:hAnsi="Consolas" w:cs="Consolas"/>
+                <w:sz w:val="24"/>
+                <w:szCs w:val="24"/>
+              </w:rPr>
+            </w:pPr>
+            <w:r>
+              <w:rPr>
+                <w:rFonts w:ascii="Consolas" w:hAnsi="Consolas" w:cs="Consolas"/>
+                <w:b/>
+                <w:sz w:val="24"/>
+                <w:szCs w:val="24"/>
+              </w:rPr>
+              <w:t>Returns:</w:t>
+            </w:r>
+          </w:p>
+          <w:p>
+            <w:pPr>
+              <w:spacing w:line="360" w:lineRule="auto"/>
+              <w:rPr>
+                <w:rFonts w:ascii="Consolas" w:hAnsi="Consolas" w:cs="Consolas"/>
+                <w:sz w:val="28"/>
+              </w:rPr>
+            </w:pPr>
+            <w:r>
+              <w:rPr>
+                <w:rFonts w:ascii="Consolas" w:hAnsi="Consolas" w:cs="Consolas"/>
+                <w:sz w:val="24"/>
+                <w:szCs w:val="24"/>
+              </w:rPr>
+              <w:t>Example:</w:t>
+            </w:r>
+          </w:p>
+        </w:tc>
+      </w:tr>
+      <w:tr>
+        <w:tc>
+          <w:tcPr>
+            <w:tcW w:w="3192" w:type="dxa"/>
+          </w:tcPr>
+          <w:p>
+            <w:pPr>
+              <w:spacing w:line="360" w:lineRule="auto"/>
+              <w:rPr>
+                <w:rFonts w:ascii="Consolas" w:hAnsi="Consolas" w:cs="Consolas"/>
+                <w:sz w:val="28"/>
+              </w:rPr>
+            </w:pPr>
+          </w:p>
+        </w:tc>
+        <w:tc>
+          <w:tcPr>
+            <w:tcW w:w="3192" w:type="dxa"/>
+          </w:tcPr>
+          <w:p>
+            <w:pPr>
+              <w:spacing w:line="360" w:lineRule="auto"/>
+              <w:rPr>
+                <w:rFonts w:ascii="Consolas" w:hAnsi="Consolas" w:cs="Consolas"/>
+                <w:sz w:val="28"/>
+              </w:rPr>
+            </w:pPr>
+          </w:p>
+        </w:tc>
+        <w:tc>
+          <w:tcPr>
+            <w:tcW w:w="3192" w:type="dxa"/>
+            <w:gridSpan w:val="2"/>
+          </w:tcPr>
+          <w:p>
+            <w:pPr>
+              <w:spacing w:line="360" w:lineRule="auto"/>
+              <w:rPr>
+                <w:rFonts w:ascii="Consolas" w:hAnsi="Consolas" w:cs="Consolas"/>
+                <w:sz w:val="28"/>
               </w:rPr>
             </w:pPr>
           </w:p>
@@ -7187,6 +8208,104 @@
     <w:uiPriority w:val="99"/>
     <w:rsid w:val="008D31DB"/>
   </w:style>
+  <w:style w:type="character" w:styleId="CommentReference">
+    <w:name w:val="annotation reference"/>
+    <w:basedOn w:val="DefaultParagraphFont"/>
+    <w:uiPriority w:val="99"/>
+    <w:semiHidden/>
+    <w:unhideWhenUsed/>
+    <w:rsid w:val="002760DB"/>
+    <w:rPr>
+      <w:sz w:val="16"/>
+      <w:szCs w:val="16"/>
+    </w:rPr>
+  </w:style>
+  <w:style w:type="paragraph" w:styleId="CommentText">
+    <w:name w:val="annotation text"/>
+    <w:basedOn w:val="Normal"/>
+    <w:link w:val="CommentTextChar"/>
+    <w:uiPriority w:val="99"/>
+    <w:semiHidden/>
+    <w:unhideWhenUsed/>
+    <w:rsid w:val="002760DB"/>
+    <w:pPr>
+      <w:spacing w:line="240" w:lineRule="auto"/>
+    </w:pPr>
+    <w:rPr>
+      <w:sz w:val="20"/>
+      <w:szCs w:val="20"/>
+    </w:rPr>
+  </w:style>
+  <w:style w:type="character" w:customStyle="1" w:styleId="CommentTextChar">
+    <w:name w:val="Comment Text Char"/>
+    <w:basedOn w:val="DefaultParagraphFont"/>
+    <w:link w:val="CommentText"/>
+    <w:uiPriority w:val="99"/>
+    <w:semiHidden/>
+    <w:rsid w:val="002760DB"/>
+    <w:rPr>
+      <w:sz w:val="20"/>
+      <w:szCs w:val="20"/>
+    </w:rPr>
+  </w:style>
+  <w:style w:type="paragraph" w:styleId="CommentSubject">
+    <w:name w:val="annotation subject"/>
+    <w:basedOn w:val="CommentText"/>
+    <w:next w:val="CommentText"/>
+    <w:link w:val="CommentSubjectChar"/>
+    <w:uiPriority w:val="99"/>
+    <w:semiHidden/>
+    <w:unhideWhenUsed/>
+    <w:rsid w:val="002760DB"/>
+    <w:rPr>
+      <w:b/>
+      <w:bCs/>
+    </w:rPr>
+  </w:style>
+  <w:style w:type="character" w:customStyle="1" w:styleId="CommentSubjectChar">
+    <w:name w:val="Comment Subject Char"/>
+    <w:basedOn w:val="CommentTextChar"/>
+    <w:link w:val="CommentSubject"/>
+    <w:uiPriority w:val="99"/>
+    <w:semiHidden/>
+    <w:rsid w:val="002760DB"/>
+    <w:rPr>
+      <w:b/>
+      <w:bCs/>
+      <w:sz w:val="20"/>
+      <w:szCs w:val="20"/>
+    </w:rPr>
+  </w:style>
+  <w:style w:type="paragraph" w:styleId="BalloonText">
+    <w:name w:val="Balloon Text"/>
+    <w:basedOn w:val="Normal"/>
+    <w:link w:val="BalloonTextChar"/>
+    <w:uiPriority w:val="99"/>
+    <w:semiHidden/>
+    <w:unhideWhenUsed/>
+    <w:rsid w:val="002760DB"/>
+    <w:pPr>
+      <w:spacing w:after="0" w:line="240" w:lineRule="auto"/>
+    </w:pPr>
+    <w:rPr>
+      <w:rFonts w:ascii="Tahoma" w:hAnsi="Tahoma" w:cs="Tahoma"/>
+      <w:sz w:val="16"/>
+      <w:szCs w:val="16"/>
+    </w:rPr>
+  </w:style>
+  <w:style w:type="character" w:customStyle="1" w:styleId="BalloonTextChar">
+    <w:name w:val="Balloon Text Char"/>
+    <w:basedOn w:val="DefaultParagraphFont"/>
+    <w:link w:val="BalloonText"/>
+    <w:uiPriority w:val="99"/>
+    <w:semiHidden/>
+    <w:rsid w:val="002760DB"/>
+    <w:rPr>
+      <w:rFonts w:ascii="Tahoma" w:hAnsi="Tahoma" w:cs="Tahoma"/>
+      <w:sz w:val="16"/>
+      <w:szCs w:val="16"/>
+    </w:rPr>
+  </w:style>
 </w:styles>
 </file>
 
@@ -7582,6 +8701,104 @@
     <w:uiPriority w:val="99"/>
     <w:rsid w:val="008D31DB"/>
   </w:style>
+  <w:style w:type="character" w:styleId="CommentReference">
+    <w:name w:val="annotation reference"/>
+    <w:basedOn w:val="DefaultParagraphFont"/>
+    <w:uiPriority w:val="99"/>
+    <w:semiHidden/>
+    <w:unhideWhenUsed/>
+    <w:rsid w:val="002760DB"/>
+    <w:rPr>
+      <w:sz w:val="16"/>
+      <w:szCs w:val="16"/>
+    </w:rPr>
+  </w:style>
+  <w:style w:type="paragraph" w:styleId="CommentText">
+    <w:name w:val="annotation text"/>
+    <w:basedOn w:val="Normal"/>
+    <w:link w:val="CommentTextChar"/>
+    <w:uiPriority w:val="99"/>
+    <w:semiHidden/>
+    <w:unhideWhenUsed/>
+    <w:rsid w:val="002760DB"/>
+    <w:pPr>
+      <w:spacing w:line="240" w:lineRule="auto"/>
+    </w:pPr>
+    <w:rPr>
+      <w:sz w:val="20"/>
+      <w:szCs w:val="20"/>
+    </w:rPr>
+  </w:style>
+  <w:style w:type="character" w:customStyle="1" w:styleId="CommentTextChar">
+    <w:name w:val="Comment Text Char"/>
+    <w:basedOn w:val="DefaultParagraphFont"/>
+    <w:link w:val="CommentText"/>
+    <w:uiPriority w:val="99"/>
+    <w:semiHidden/>
+    <w:rsid w:val="002760DB"/>
+    <w:rPr>
+      <w:sz w:val="20"/>
+      <w:szCs w:val="20"/>
+    </w:rPr>
+  </w:style>
+  <w:style w:type="paragraph" w:styleId="CommentSubject">
+    <w:name w:val="annotation subject"/>
+    <w:basedOn w:val="CommentText"/>
+    <w:next w:val="CommentText"/>
+    <w:link w:val="CommentSubjectChar"/>
+    <w:uiPriority w:val="99"/>
+    <w:semiHidden/>
+    <w:unhideWhenUsed/>
+    <w:rsid w:val="002760DB"/>
+    <w:rPr>
+      <w:b/>
+      <w:bCs/>
+    </w:rPr>
+  </w:style>
+  <w:style w:type="character" w:customStyle="1" w:styleId="CommentSubjectChar">
+    <w:name w:val="Comment Subject Char"/>
+    <w:basedOn w:val="CommentTextChar"/>
+    <w:link w:val="CommentSubject"/>
+    <w:uiPriority w:val="99"/>
+    <w:semiHidden/>
+    <w:rsid w:val="002760DB"/>
+    <w:rPr>
+      <w:b/>
+      <w:bCs/>
+      <w:sz w:val="20"/>
+      <w:szCs w:val="20"/>
+    </w:rPr>
+  </w:style>
+  <w:style w:type="paragraph" w:styleId="BalloonText">
+    <w:name w:val="Balloon Text"/>
+    <w:basedOn w:val="Normal"/>
+    <w:link w:val="BalloonTextChar"/>
+    <w:uiPriority w:val="99"/>
+    <w:semiHidden/>
+    <w:unhideWhenUsed/>
+    <w:rsid w:val="002760DB"/>
+    <w:pPr>
+      <w:spacing w:after="0" w:line="240" w:lineRule="auto"/>
+    </w:pPr>
+    <w:rPr>
+      <w:rFonts w:ascii="Tahoma" w:hAnsi="Tahoma" w:cs="Tahoma"/>
+      <w:sz w:val="16"/>
+      <w:szCs w:val="16"/>
+    </w:rPr>
+  </w:style>
+  <w:style w:type="character" w:customStyle="1" w:styleId="BalloonTextChar">
+    <w:name w:val="Balloon Text Char"/>
+    <w:basedOn w:val="DefaultParagraphFont"/>
+    <w:link w:val="BalloonText"/>
+    <w:uiPriority w:val="99"/>
+    <w:semiHidden/>
+    <w:rsid w:val="002760DB"/>
+    <w:rPr>
+      <w:rFonts w:ascii="Tahoma" w:hAnsi="Tahoma" w:cs="Tahoma"/>
+      <w:sz w:val="16"/>
+      <w:szCs w:val="16"/>
+    </w:rPr>
+  </w:style>
 </w:styles>
 </file>
 

</xml_diff>